<commit_message>
diagramas corregidos, faltan consultas
</commit_message>
<xml_diff>
--- a/lab02/lab02.docx
+++ b/lab02/lab02.docx
@@ -7,12 +7,13 @@
         <w:pStyle w:val="Ttulo1"/>
         <w:ind w:left="-5"/>
         <w:rPr>
-          <w:lang w:val="es-CO"/>
-        </w:rPr>
-      </w:pPr>
-      <w:bookmarkStart w:id="0" w:name="_GoBack"/>
-      <w:r>
-        <w:rPr>
+          <w:noProof/>
+          <w:lang w:val="es-CO"/>
+        </w:rPr>
+      </w:pPr>
+      <w:r>
+        <w:rPr>
+          <w:noProof/>
           <w:lang w:val="es-CO"/>
         </w:rPr>
         <w:t xml:space="preserve">PARTE UNO.  Refactorización </w:t>
@@ -23,11 +24,13 @@
         <w:pStyle w:val="Ttulo1"/>
         <w:ind w:left="-5"/>
         <w:rPr>
-          <w:lang w:val="es-CO"/>
-        </w:rPr>
-      </w:pPr>
-      <w:r>
-        <w:rPr>
+          <w:noProof/>
+          <w:lang w:val="es-CO"/>
+        </w:rPr>
+      </w:pPr>
+      <w:r>
+        <w:rPr>
+          <w:noProof/>
           <w:lang w:val="es-CO"/>
         </w:rPr>
         <w:t>A.  Modelo conceptual</w:t>
@@ -37,11 +40,13 @@
       <w:pPr>
         <w:ind w:left="345"/>
         <w:rPr>
-          <w:lang w:val="es-CO"/>
-        </w:rPr>
-      </w:pPr>
-      <w:r>
-        <w:rPr>
+          <w:noProof/>
+          <w:lang w:val="es-CO"/>
+        </w:rPr>
+      </w:pPr>
+      <w:r>
+        <w:rPr>
+          <w:noProof/>
           <w:lang w:val="es-CO"/>
         </w:rPr>
         <w:t>1) Revisen su modelo conceptual y perfecciónenlo. ¿Cuáles fueron los cambios realizados?</w:t>
@@ -51,11 +56,13 @@
       <w:pPr>
         <w:ind w:left="345"/>
         <w:rPr>
-          <w:lang w:val="es-CO"/>
-        </w:rPr>
-      </w:pPr>
-      <w:r>
-        <w:rPr>
+          <w:noProof/>
+          <w:lang w:val="es-CO"/>
+        </w:rPr>
+      </w:pPr>
+      <w:r>
+        <w:rPr>
+          <w:noProof/>
           <w:lang w:val="es-CO"/>
         </w:rPr>
         <w:tab/>
@@ -66,11 +73,13 @@
       <w:pPr>
         <w:ind w:left="345"/>
         <w:rPr>
-          <w:lang w:val="es-CO"/>
-        </w:rPr>
-      </w:pPr>
-      <w:r>
-        <w:rPr>
+          <w:noProof/>
+          <w:lang w:val="es-CO"/>
+        </w:rPr>
+      </w:pPr>
+      <w:r>
+        <w:rPr>
+          <w:noProof/>
           <w:lang w:val="es-CO"/>
         </w:rPr>
         <w:t xml:space="preserve"> 2) Señalen los grandes conceptos con colores diferentes (CRUD : Conceptos + Relaciones)</w:t>
@@ -80,20 +89,37 @@
       <w:pPr>
         <w:ind w:left="345"/>
         <w:rPr>
-          <w:lang w:val="es-CO"/>
-        </w:rPr>
-      </w:pPr>
-      <w:r>
-        <w:rPr>
+          <w:noProof/>
+          <w:lang w:val="es-CO"/>
+        </w:rPr>
+      </w:pPr>
+      <w:r>
+        <w:rPr>
+          <w:noProof/>
           <w:lang w:val="es-CO"/>
         </w:rPr>
         <w:tab/>
       </w:r>
       <w:r>
         <w:rPr>
-          <w:lang w:val="es-CO"/>
-        </w:rPr>
-        <w:t>Esta indicado en el archive astah</w:t>
+          <w:noProof/>
+          <w:lang w:val="es-CO"/>
+        </w:rPr>
+        <w:t>Esta indicado en el archiv</w:t>
+      </w:r>
+      <w:r>
+        <w:rPr>
+          <w:noProof/>
+          <w:lang w:val="es-CO"/>
+        </w:rPr>
+        <w:t>o</w:t>
+      </w:r>
+      <w:r>
+        <w:rPr>
+          <w:noProof/>
+          <w:lang w:val="es-CO"/>
+        </w:rPr>
+        <w:t xml:space="preserve"> astah</w:t>
       </w:r>
     </w:p>
     <w:p>
@@ -101,11 +127,13 @@
         <w:pStyle w:val="Ttulo1"/>
         <w:ind w:left="-5"/>
         <w:rPr>
-          <w:lang w:val="es-CO"/>
-        </w:rPr>
-      </w:pPr>
-      <w:r>
-        <w:rPr>
+          <w:noProof/>
+          <w:lang w:val="es-CO"/>
+        </w:rPr>
+      </w:pPr>
+      <w:r>
+        <w:rPr>
+          <w:noProof/>
           <w:lang w:val="es-CO"/>
         </w:rPr>
         <w:t>B.  Modelo lógico</w:t>
@@ -118,18 +146,22 @@
           <w:tab w:val="right" w:pos="9790"/>
         </w:tabs>
         <w:rPr>
+          <w:noProof/>
+          <w:sz w:val="16"/>
           <w:lang w:val="es-CO"/>
         </w:rPr>
       </w:pPr>
       <w:r>
         <w:rPr>
           <w:rFonts w:ascii="Calibri" w:eastAsia="Calibri" w:hAnsi="Calibri" w:cs="Calibri"/>
+          <w:noProof/>
           <w:lang w:val="es-CO"/>
         </w:rPr>
         <w:tab/>
       </w:r>
       <w:r>
         <w:rPr>
+          <w:noProof/>
           <w:sz w:val="16"/>
           <w:lang w:val="es-CO"/>
         </w:rPr>
@@ -137,6 +169,7 @@
       </w:r>
       <w:r>
         <w:rPr>
+          <w:noProof/>
           <w:sz w:val="16"/>
           <w:lang w:val="es-CO"/>
         </w:rPr>
@@ -144,21 +177,14 @@
       </w:r>
       <w:r>
         <w:rPr>
+          <w:noProof/>
           <w:lang w:val="es-CO"/>
         </w:rPr>
         <w:t>Revisen su modelo lógico y perfecciónenlo. ¿Cuáles fueron los cambios realizados?</w:t>
       </w:r>
-    </w:p>
-    <w:p>
-      <w:pPr>
-        <w:spacing w:after="279"/>
-        <w:ind w:left="360" w:right="165" w:firstLine="360"/>
-        <w:rPr>
-          <w:lang w:val="es-CO"/>
-        </w:rPr>
-      </w:pPr>
-      <w:r>
-        <w:rPr>
+      <w:r>
+        <w:rPr>
+          <w:noProof/>
           <w:sz w:val="16"/>
           <w:lang w:val="es-CO"/>
         </w:rPr>
@@ -166,6 +192,7 @@
       </w:r>
       <w:r>
         <w:rPr>
+          <w:noProof/>
           <w:color w:val="008000"/>
           <w:sz w:val="16"/>
           <w:lang w:val="es-CO"/>
@@ -174,28 +201,54 @@
       </w:r>
       <w:r>
         <w:rPr>
+          <w:noProof/>
           <w:sz w:val="16"/>
           <w:lang w:val="es-CO"/>
         </w:rPr>
-        <w:t xml:space="preserve">) 2) </w:t>
-      </w:r>
-      <w:r>
-        <w:rPr>
+        <w:t>)</w:t>
+      </w:r>
+    </w:p>
+    <w:p>
+      <w:pPr>
+        <w:tabs>
+          <w:tab w:val="center" w:pos="442"/>
+          <w:tab w:val="right" w:pos="9790"/>
+        </w:tabs>
+        <w:rPr>
+          <w:noProof/>
+          <w:lang w:val="es-CO"/>
+        </w:rPr>
+      </w:pPr>
+      <w:r>
+        <w:rPr>
+          <w:noProof/>
+          <w:sz w:val="16"/>
+          <w:lang w:val="es-CO"/>
+        </w:rPr>
+        <w:t xml:space="preserve"> 2) </w:t>
+      </w:r>
+      <w:r>
+        <w:rPr>
+          <w:noProof/>
           <w:lang w:val="es-CO"/>
         </w:rPr>
         <w:t>Señalen los grandes conceptos con colores diferentes (CRUD : Tablas)</w:t>
       </w:r>
+      <w:bookmarkStart w:id="0" w:name="_GoBack"/>
+      <w:bookmarkEnd w:id="0"/>
     </w:p>
     <w:p>
       <w:pPr>
         <w:pStyle w:val="Ttulo1"/>
         <w:ind w:left="-5"/>
         <w:rPr>
-          <w:lang w:val="es-CO"/>
-        </w:rPr>
-      </w:pPr>
-      <w:r>
-        <w:rPr>
+          <w:noProof/>
+          <w:lang w:val="es-CO"/>
+        </w:rPr>
+      </w:pPr>
+      <w:r>
+        <w:rPr>
+          <w:noProof/>
           <w:lang w:val="es-CO"/>
         </w:rPr>
         <w:t>PARTE DOS.  División por ciclos A. Definición de ciclos</w:t>
@@ -206,11 +259,13 @@
         <w:spacing w:after="11"/>
         <w:ind w:left="-5" w:hanging="10"/>
         <w:rPr>
-          <w:lang w:val="es-CO"/>
-        </w:rPr>
-      </w:pPr>
-      <w:r>
-        <w:rPr>
+          <w:noProof/>
+          <w:lang w:val="es-CO"/>
+        </w:rPr>
+      </w:pPr>
+      <w:r>
+        <w:rPr>
+          <w:noProof/>
           <w:sz w:val="16"/>
           <w:lang w:val="es-CO"/>
         </w:rPr>
@@ -218,6 +273,7 @@
       </w:r>
       <w:r>
         <w:rPr>
+          <w:noProof/>
           <w:color w:val="FF0000"/>
           <w:sz w:val="16"/>
           <w:lang w:val="es-CO"/>
@@ -226,6 +282,7 @@
       </w:r>
       <w:r>
         <w:rPr>
+          <w:noProof/>
           <w:sz w:val="16"/>
           <w:lang w:val="es-CO"/>
         </w:rPr>
@@ -235,11 +292,13 @@
     <w:p>
       <w:pPr>
         <w:rPr>
-          <w:lang w:val="es-CO"/>
-        </w:rPr>
-      </w:pPr>
-      <w:r>
-        <w:rPr>
+          <w:noProof/>
+          <w:lang w:val="es-CO"/>
+        </w:rPr>
+      </w:pPr>
+      <w:r>
+        <w:rPr>
+          <w:noProof/>
           <w:lang w:val="es-CO"/>
         </w:rPr>
         <w:t xml:space="preserve">Para continuar, vamos a dividir el trabajo en tres ciclos de desarrollo y </w:t>
@@ -248,12 +307,14 @@
         <w:rPr>
           <w:rFonts w:ascii="Calibri" w:eastAsia="Calibri" w:hAnsi="Calibri" w:cs="Calibri"/>
           <w:b/>
+          <w:noProof/>
           <w:lang w:val="es-CO"/>
         </w:rPr>
         <w:t>desarrollar únicamente los dos primeros</w:t>
       </w:r>
       <w:r>
         <w:rPr>
+          <w:noProof/>
           <w:lang w:val="es-CO"/>
         </w:rPr>
         <w:t>:</w:t>
@@ -262,6 +323,7 @@
     <w:p>
       <w:pPr>
         <w:rPr>
+          <w:noProof/>
           <w:lang w:val="es-CO"/>
         </w:rPr>
       </w:pPr>
@@ -269,12 +331,14 @@
         <w:rPr>
           <w:rFonts w:ascii="Calibri" w:eastAsia="Calibri" w:hAnsi="Calibri" w:cs="Calibri"/>
           <w:b/>
+          <w:noProof/>
           <w:lang w:val="es-CO"/>
         </w:rPr>
         <w:t xml:space="preserve">Ciclo 1: </w:t>
       </w:r>
       <w:r>
         <w:rPr>
+          <w:noProof/>
           <w:lang w:val="es-CO"/>
         </w:rPr>
         <w:t>Información sobre los clientes</w:t>
@@ -283,6 +347,7 @@
     <w:p>
       <w:pPr>
         <w:rPr>
+          <w:noProof/>
           <w:lang w:val="es-CO"/>
         </w:rPr>
       </w:pPr>
@@ -290,12 +355,14 @@
         <w:rPr>
           <w:rFonts w:ascii="Calibri" w:eastAsia="Calibri" w:hAnsi="Calibri" w:cs="Calibri"/>
           <w:b/>
+          <w:noProof/>
           <w:lang w:val="es-CO"/>
         </w:rPr>
         <w:t xml:space="preserve">Ciclo 2: </w:t>
       </w:r>
       <w:r>
         <w:rPr>
+          <w:noProof/>
           <w:lang w:val="es-CO"/>
         </w:rPr>
         <w:t xml:space="preserve">Información sobre las ventas </w:t>
@@ -310,19 +377,23 @@
         <w:spacing w:after="4" w:line="252" w:lineRule="auto"/>
         <w:ind w:hanging="360"/>
         <w:rPr>
-          <w:lang w:val="es-CO"/>
-        </w:rPr>
-      </w:pPr>
-      <w:r>
-        <w:rPr>
+          <w:noProof/>
+          <w:lang w:val="es-CO"/>
+        </w:rPr>
+      </w:pPr>
+      <w:r>
+        <w:rPr>
+          <w:noProof/>
           <w:lang w:val="es-CO"/>
         </w:rPr>
         <w:t>Organicen la información actual considerando las especificaciones de diseño.</w:t>
       </w:r>
       <w:r>
         <w:rPr>
+          <w:noProof/>
           <w:sz w:val="18"/>
           <w:vertAlign w:val="superscript"/>
+          <w:lang w:val="es-CO"/>
         </w:rPr>
         <w:footnoteReference w:id="1"/>
       </w:r>
@@ -336,24 +407,29 @@
         <w:spacing w:after="4" w:line="252" w:lineRule="auto"/>
         <w:ind w:hanging="360"/>
         <w:rPr>
-          <w:lang w:val="es-CO"/>
-        </w:rPr>
-      </w:pPr>
-      <w:r>
-        <w:rPr>
+          <w:noProof/>
+          <w:lang w:val="es-CO"/>
+        </w:rPr>
+      </w:pPr>
+      <w:r>
+        <w:rPr>
+          <w:noProof/>
           <w:lang w:val="es-CO"/>
         </w:rPr>
         <w:t xml:space="preserve">Prepare los espacios correspondientes a los modelos conceptuales de los dos ciclos de desarrollo </w:t>
       </w:r>
       <w:r>
         <w:rPr>
+          <w:noProof/>
           <w:sz w:val="18"/>
           <w:vertAlign w:val="superscript"/>
+          <w:lang w:val="es-CO"/>
         </w:rPr>
         <w:footnoteReference w:id="2"/>
       </w:r>
       <w:r>
         <w:rPr>
+          <w:noProof/>
           <w:lang w:val="es-CO"/>
         </w:rPr>
         <w:t xml:space="preserve">.  </w:t>
@@ -368,24 +444,29 @@
         <w:spacing w:after="43" w:line="252" w:lineRule="auto"/>
         <w:ind w:hanging="360"/>
         <w:rPr>
-          <w:lang w:val="es-CO"/>
-        </w:rPr>
-      </w:pPr>
-      <w:r>
-        <w:rPr>
+          <w:noProof/>
+          <w:lang w:val="es-CO"/>
+        </w:rPr>
+      </w:pPr>
+      <w:r>
+        <w:rPr>
+          <w:noProof/>
           <w:lang w:val="es-CO"/>
         </w:rPr>
         <w:t xml:space="preserve">Prepare en los espacios correspondientes a los modelos lógicos de los dos ciclos de desarrollo. </w:t>
       </w:r>
       <w:r>
         <w:rPr>
+          <w:noProof/>
           <w:sz w:val="18"/>
           <w:vertAlign w:val="superscript"/>
+          <w:lang w:val="es-CO"/>
         </w:rPr>
         <w:footnoteReference w:id="3"/>
       </w:r>
       <w:r>
         <w:rPr>
+          <w:noProof/>
           <w:sz w:val="18"/>
           <w:vertAlign w:val="superscript"/>
           <w:lang w:val="es-CO"/>
@@ -398,11 +479,13 @@
         <w:spacing w:after="43" w:line="252" w:lineRule="auto"/>
         <w:ind w:left="705"/>
         <w:rPr>
-          <w:lang w:val="es-CO"/>
-        </w:rPr>
-      </w:pPr>
-      <w:r>
-        <w:rPr>
+          <w:noProof/>
+          <w:lang w:val="es-CO"/>
+        </w:rPr>
+      </w:pPr>
+      <w:r>
+        <w:rPr>
+          <w:noProof/>
           <w:lang w:val="es-CO"/>
         </w:rPr>
         <w:t>Todos los anteriores puntos se encuentran en el archivo astah</w:t>
@@ -413,11 +496,13 @@
         <w:spacing w:after="0"/>
         <w:ind w:left="720"/>
         <w:rPr>
-          <w:lang w:val="es-CO"/>
-        </w:rPr>
-      </w:pPr>
-      <w:r>
-        <w:rPr>
+          <w:noProof/>
+          <w:lang w:val="es-CO"/>
+        </w:rPr>
+      </w:pPr>
+      <w:r>
+        <w:rPr>
+          <w:noProof/>
           <w:lang w:val="es-CO"/>
         </w:rPr>
         <w:t xml:space="preserve"> </w:t>
@@ -428,6 +513,7 @@
         <w:spacing w:after="0"/>
         <w:ind w:left="-5" w:hanging="10"/>
         <w:rPr>
+          <w:noProof/>
           <w:lang w:val="es-CO"/>
         </w:rPr>
       </w:pPr>
@@ -435,6 +521,7 @@
         <w:rPr>
           <w:rFonts w:ascii="Calibri" w:eastAsia="Calibri" w:hAnsi="Calibri" w:cs="Calibri"/>
           <w:b/>
+          <w:noProof/>
           <w:lang w:val="es-CO"/>
         </w:rPr>
         <w:t>PARTE TRES.  Ciclo uno.</w:t>
@@ -444,6 +531,7 @@
       <w:pPr>
         <w:spacing w:after="11"/>
         <w:rPr>
+          <w:noProof/>
           <w:lang w:val="es-CO"/>
         </w:rPr>
       </w:pPr>
@@ -453,11 +541,13 @@
         <w:pStyle w:val="Ttulo1"/>
         <w:ind w:left="-5"/>
         <w:rPr>
-          <w:lang w:val="es-CO"/>
-        </w:rPr>
-      </w:pPr>
-      <w:r>
-        <w:rPr>
+          <w:noProof/>
+          <w:lang w:val="es-CO"/>
+        </w:rPr>
+      </w:pPr>
+      <w:r>
+        <w:rPr>
+          <w:noProof/>
           <w:lang w:val="es-CO"/>
         </w:rPr>
         <w:t>A. Modelo conceptual. Conceptos. (¿qué conoce?)</w:t>
@@ -467,24 +557,29 @@
       <w:pPr>
         <w:ind w:left="705" w:hanging="360"/>
         <w:rPr>
-          <w:lang w:val="es-CO"/>
-        </w:rPr>
-      </w:pPr>
-      <w:r>
-        <w:rPr>
+          <w:noProof/>
+          <w:lang w:val="es-CO"/>
+        </w:rPr>
+      </w:pPr>
+      <w:r>
+        <w:rPr>
+          <w:noProof/>
           <w:lang w:val="es-CO"/>
         </w:rPr>
         <w:t>1) Realicen el diagrama de conceptos</w:t>
       </w:r>
       <w:r>
         <w:rPr>
+          <w:noProof/>
           <w:sz w:val="18"/>
           <w:vertAlign w:val="superscript"/>
+          <w:lang w:val="es-CO"/>
         </w:rPr>
         <w:footnoteReference w:id="4"/>
       </w:r>
       <w:r>
         <w:rPr>
+          <w:noProof/>
           <w:lang w:val="es-CO"/>
         </w:rPr>
         <w:t xml:space="preserve"> extendido.  Únicamente extiendan los conceptos del ciclo.</w:t>
@@ -494,11 +589,13 @@
       <w:pPr>
         <w:ind w:left="708" w:right="379"/>
         <w:rPr>
-          <w:lang w:val="es-CO"/>
-        </w:rPr>
-      </w:pPr>
-      <w:r>
-        <w:rPr>
+          <w:noProof/>
+          <w:lang w:val="es-CO"/>
+        </w:rPr>
+      </w:pPr>
+      <w:r>
+        <w:rPr>
+          <w:noProof/>
           <w:lang w:val="es-CO"/>
         </w:rPr>
         <w:t>Usen  Integer, Real, Boolean, String  y DateTime como tipos del modelo conceptual. No olviden indicar para cada uno de los atributos tipo y modificador,  cardinalidad y requisito de unicidad, cuando sea necesario.</w:t>
@@ -508,11 +605,13 @@
       <w:pPr>
         <w:ind w:left="708"/>
         <w:rPr>
-          <w:lang w:val="es-CO"/>
-        </w:rPr>
-      </w:pPr>
-      <w:r>
-        <w:rPr>
+          <w:noProof/>
+          <w:lang w:val="es-CO"/>
+        </w:rPr>
+      </w:pPr>
+      <w:r>
+        <w:rPr>
+          <w:noProof/>
           <w:lang w:val="es-CO"/>
         </w:rPr>
         <w:t>Indiquen los atributos a los que eliminaron la opcionalidad [0..1], Justifique la decisión.</w:t>
@@ -523,11 +622,13 @@
         <w:pStyle w:val="Ttulo1"/>
         <w:ind w:left="-5"/>
         <w:rPr>
-          <w:lang w:val="es-CO"/>
-        </w:rPr>
-      </w:pPr>
-      <w:r>
-        <w:rPr>
+          <w:noProof/>
+          <w:lang w:val="es-CO"/>
+        </w:rPr>
+      </w:pPr>
+      <w:r>
+        <w:rPr>
+          <w:noProof/>
           <w:lang w:val="es-CO"/>
         </w:rPr>
         <w:t>B. Modelo conceptual. Funciones.  (¿qué hace?)</w:t>
@@ -537,11 +638,13 @@
       <w:pPr>
         <w:ind w:left="345"/>
         <w:rPr>
-          <w:lang w:val="es-CO"/>
-        </w:rPr>
-      </w:pPr>
-      <w:r>
-        <w:rPr>
+          <w:noProof/>
+          <w:lang w:val="es-CO"/>
+        </w:rPr>
+      </w:pPr>
+      <w:r>
+        <w:rPr>
+          <w:noProof/>
           <w:lang w:val="es-CO"/>
         </w:rPr>
         <w:t>1) ¿Cuáles CRUD son necesarios para almacenar la información con la que se cuenta?</w:t>
@@ -551,6 +654,7 @@
       <w:pPr>
         <w:ind w:left="345"/>
         <w:rPr>
+          <w:noProof/>
           <w:lang w:val="es-CO"/>
         </w:rPr>
       </w:pPr>
@@ -559,11 +663,13 @@
       <w:pPr>
         <w:ind w:left="720"/>
         <w:rPr>
-          <w:lang w:val="es-CO"/>
-        </w:rPr>
-      </w:pPr>
-      <w:r>
-        <w:rPr>
+          <w:noProof/>
+          <w:lang w:val="es-CO"/>
+        </w:rPr>
+      </w:pPr>
+      <w:r>
+        <w:rPr>
+          <w:noProof/>
           <w:lang w:val="es-CO"/>
         </w:rPr>
         <w:lastRenderedPageBreak/>
@@ -574,24 +680,29 @@
       <w:pPr>
         <w:ind w:left="720"/>
         <w:rPr>
-          <w:lang w:val="es-CO"/>
-        </w:rPr>
-      </w:pPr>
-      <w:r>
-        <w:rPr>
+          <w:noProof/>
+          <w:lang w:val="es-CO"/>
+        </w:rPr>
+      </w:pPr>
+      <w:r>
+        <w:rPr>
+          <w:noProof/>
           <w:lang w:val="es-CO"/>
         </w:rPr>
         <w:t>Respondan en el diagrama de casos de uso de funciones</w:t>
       </w:r>
       <w:r>
         <w:rPr>
+          <w:noProof/>
           <w:sz w:val="18"/>
           <w:vertAlign w:val="superscript"/>
+          <w:lang w:val="es-CO"/>
         </w:rPr>
         <w:footnoteReference w:id="5"/>
       </w:r>
       <w:r>
         <w:rPr>
+          <w:noProof/>
           <w:lang w:val="es-CO"/>
         </w:rPr>
         <w:t xml:space="preserve"> . Usen para los casos de uso los colores de los CRUD.</w:t>
@@ -602,11 +713,13 @@
         <w:pStyle w:val="Ttulo1"/>
         <w:ind w:left="-5"/>
         <w:rPr>
-          <w:lang w:val="es-CO"/>
-        </w:rPr>
-      </w:pPr>
-      <w:r>
-        <w:rPr>
+          <w:noProof/>
+          <w:lang w:val="es-CO"/>
+        </w:rPr>
+      </w:pPr>
+      <w:r>
+        <w:rPr>
+          <w:noProof/>
           <w:lang w:val="es-CO"/>
         </w:rPr>
         <w:t>C. Modelo conceptual. Consultas.  (¿qué ofrece?)</w:t>
@@ -620,15 +733,21 @@
         </w:numPr>
         <w:spacing w:after="4" w:line="252" w:lineRule="auto"/>
         <w:ind w:hanging="360"/>
-      </w:pPr>
-      <w:r>
-        <w:rPr>
+        <w:rPr>
+          <w:noProof/>
+          <w:lang w:val="es-CO"/>
+        </w:rPr>
+      </w:pPr>
+      <w:r>
+        <w:rPr>
+          <w:noProof/>
           <w:lang w:val="es-CO"/>
         </w:rPr>
         <w:t xml:space="preserve">De las consultas propuestas en </w:t>
       </w:r>
       <w:r>
         <w:rPr>
+          <w:noProof/>
           <w:color w:val="3333FF"/>
           <w:lang w:val="es-CO"/>
         </w:rPr>
@@ -636,21 +755,25 @@
       </w:r>
       <w:r>
         <w:rPr>
-          <w:lang w:val="es-CO"/>
-        </w:rPr>
-        <w:t xml:space="preserve"> seleccione  las  dos que considere más relevantes para este ciclo de desarrollo.  Diséñenlas (no olvide generalizarlas) e implémentelas, si no lo han hecho. </w:t>
-      </w:r>
-      <w:r>
-        <w:t>Preséntenlas en un diagrama de casos de uso</w:t>
-      </w:r>
-      <w:r>
-        <w:rPr>
+          <w:noProof/>
+          <w:lang w:val="es-CO"/>
+        </w:rPr>
+        <w:t xml:space="preserve"> seleccione  las  dos que considere más relevantes para este ciclo de desarrollo.  Diséñenlas (no olvide generalizarlas) e implémentelas, si no lo han hecho. Preséntenlas en un diagrama de casos de uso</w:t>
+      </w:r>
+      <w:r>
+        <w:rPr>
+          <w:noProof/>
           <w:sz w:val="18"/>
           <w:vertAlign w:val="superscript"/>
+          <w:lang w:val="es-CO"/>
         </w:rPr>
         <w:footnoteReference w:id="6"/>
       </w:r>
       <w:r>
+        <w:rPr>
+          <w:noProof/>
+          <w:lang w:val="es-CO"/>
+        </w:rPr>
         <w:t xml:space="preserve"> .</w:t>
       </w:r>
     </w:p>
@@ -660,12 +783,14 @@
         <w:ind w:left="705"/>
         <w:rPr>
           <w:b/>
+          <w:noProof/>
           <w:lang w:val="es-CO"/>
         </w:rPr>
       </w:pPr>
       <w:r>
         <w:rPr>
           <w:b/>
+          <w:noProof/>
           <w:lang w:val="es-CO"/>
         </w:rPr>
         <w:t>CICLO UNO</w:t>
@@ -677,12 +802,14 @@
         <w:ind w:left="705"/>
         <w:rPr>
           <w:bCs/>
+          <w:noProof/>
           <w:lang w:val="es-CO"/>
         </w:rPr>
       </w:pPr>
       <w:r>
         <w:rPr>
           <w:bCs/>
+          <w:noProof/>
           <w:lang w:val="es-CO"/>
         </w:rPr>
         <w:t>SELECT City, COUNT(DISTINCT(CustomerID)) AS 'Cantidad'</w:t>
@@ -694,12 +821,14 @@
         <w:ind w:left="705"/>
         <w:rPr>
           <w:bCs/>
+          <w:noProof/>
           <w:lang w:val="es-CO"/>
         </w:rPr>
       </w:pPr>
       <w:r>
         <w:rPr>
           <w:bCs/>
+          <w:noProof/>
           <w:lang w:val="es-CO"/>
         </w:rPr>
         <w:t>FROM CustomerAddress JOIN Address ON (CustomerAddress.AddressID=Address.AddressID)</w:t>
@@ -711,12 +840,14 @@
         <w:ind w:left="705"/>
         <w:rPr>
           <w:bCs/>
+          <w:noProof/>
           <w:lang w:val="es-CO"/>
         </w:rPr>
       </w:pPr>
       <w:r>
         <w:rPr>
           <w:bCs/>
+          <w:noProof/>
           <w:lang w:val="es-CO"/>
         </w:rPr>
         <w:t>GROUP BY City</w:t>
@@ -728,6 +859,7 @@
         <w:ind w:left="705"/>
         <w:rPr>
           <w:bCs/>
+          <w:noProof/>
           <w:lang w:val="es-CO"/>
         </w:rPr>
       </w:pPr>
@@ -738,12 +870,14 @@
         <w:ind w:left="705"/>
         <w:rPr>
           <w:bCs/>
+          <w:noProof/>
           <w:lang w:val="es-CO"/>
         </w:rPr>
       </w:pPr>
       <w:r>
         <w:rPr>
           <w:bCs/>
+          <w:noProof/>
           <w:lang w:val="es-CO"/>
         </w:rPr>
         <w:t xml:space="preserve">SELECT CONCAT(FirstName,' ',MiddleName,' ',LastName) AS 'Nombre', EmailAddress, AddressLine1, AddressLine2, City, PostalCode </w:t>
@@ -755,12 +889,14 @@
         <w:ind w:left="705"/>
         <w:rPr>
           <w:bCs/>
+          <w:noProof/>
           <w:lang w:val="es-CO"/>
         </w:rPr>
       </w:pPr>
       <w:r>
         <w:rPr>
           <w:bCs/>
+          <w:noProof/>
           <w:lang w:val="es-CO"/>
         </w:rPr>
         <w:t>FROM CustomerAddress JOIN Address ON (CustomerAddress.AddressID=Address.AddressID) JOIN Customer ON (CustomerAddress.CustomerID=Customer.CustomerID)</w:t>
@@ -772,12 +908,14 @@
         <w:ind w:left="705"/>
         <w:rPr>
           <w:b/>
+          <w:noProof/>
           <w:lang w:val="es-CO"/>
         </w:rPr>
       </w:pPr>
       <w:r>
         <w:rPr>
           <w:b/>
+          <w:noProof/>
           <w:lang w:val="es-CO"/>
         </w:rPr>
         <w:t xml:space="preserve">CICLO DOS </w:t>
@@ -788,11 +926,13 @@
         <w:spacing w:after="4" w:line="252" w:lineRule="auto"/>
         <w:ind w:left="705"/>
         <w:rPr>
-          <w:lang w:val="es-CO"/>
-        </w:rPr>
-      </w:pPr>
-      <w:r>
-        <w:rPr>
+          <w:noProof/>
+          <w:lang w:val="es-CO"/>
+        </w:rPr>
+      </w:pPr>
+      <w:r>
+        <w:rPr>
+          <w:noProof/>
           <w:lang w:val="es-CO"/>
         </w:rPr>
         <w:t>SELECT Name, COUNT(Name) AS 'Cantidad de producto vendido'</w:t>
@@ -802,8 +942,16 @@
       <w:pPr>
         <w:spacing w:after="4" w:line="252" w:lineRule="auto"/>
         <w:ind w:left="705"/>
-      </w:pPr>
-      <w:r>
+        <w:rPr>
+          <w:noProof/>
+          <w:lang w:val="es-CO"/>
+        </w:rPr>
+      </w:pPr>
+      <w:r>
+        <w:rPr>
+          <w:noProof/>
+          <w:lang w:val="es-CO"/>
+        </w:rPr>
         <w:t>FROM SalesOrderDetail JOIN Product ON (SalesOrderDetail.ProductID=Product.ProductID)</w:t>
       </w:r>
     </w:p>
@@ -811,8 +959,16 @@
       <w:pPr>
         <w:spacing w:after="4" w:line="252" w:lineRule="auto"/>
         <w:ind w:left="705"/>
-      </w:pPr>
-      <w:r>
+        <w:rPr>
+          <w:noProof/>
+          <w:lang w:val="es-CO"/>
+        </w:rPr>
+      </w:pPr>
+      <w:r>
+        <w:rPr>
+          <w:noProof/>
+          <w:lang w:val="es-CO"/>
+        </w:rPr>
         <w:t>GROUP BY Name</w:t>
       </w:r>
     </w:p>
@@ -820,24 +976,40 @@
       <w:pPr>
         <w:spacing w:after="4" w:line="252" w:lineRule="auto"/>
         <w:ind w:left="705"/>
+        <w:rPr>
+          <w:noProof/>
+          <w:lang w:val="es-CO"/>
+        </w:rPr>
       </w:pPr>
     </w:p>
     <w:p>
       <w:pPr>
         <w:spacing w:after="4" w:line="252" w:lineRule="auto"/>
         <w:ind w:left="705"/>
+        <w:rPr>
+          <w:noProof/>
+          <w:lang w:val="es-CO"/>
+        </w:rPr>
       </w:pPr>
     </w:p>
     <w:p>
       <w:pPr>
         <w:spacing w:after="4" w:line="252" w:lineRule="auto"/>
         <w:ind w:left="705"/>
+        <w:rPr>
+          <w:noProof/>
+          <w:lang w:val="es-CO"/>
+        </w:rPr>
       </w:pPr>
     </w:p>
     <w:p>
       <w:pPr>
         <w:spacing w:after="4" w:line="252" w:lineRule="auto"/>
         <w:ind w:left="705"/>
+        <w:rPr>
+          <w:noProof/>
+          <w:lang w:val="es-CO"/>
+        </w:rPr>
       </w:pPr>
     </w:p>
     <w:p>
@@ -849,11 +1021,13 @@
         <w:spacing w:after="4" w:line="252" w:lineRule="auto"/>
         <w:ind w:hanging="360"/>
         <w:rPr>
-          <w:lang w:val="es-CO"/>
-        </w:rPr>
-      </w:pPr>
-      <w:r>
-        <w:rPr>
+          <w:noProof/>
+          <w:lang w:val="es-CO"/>
+        </w:rPr>
+      </w:pPr>
+      <w:r>
+        <w:rPr>
+          <w:noProof/>
           <w:lang w:val="es-CO"/>
         </w:rPr>
         <w:t>Implemente las siguientes nuevas consultas y diseñe las dos más relevantes.</w:t>
@@ -868,11 +1042,13 @@
         <w:spacing w:after="3"/>
         <w:ind w:hanging="360"/>
         <w:rPr>
-          <w:lang w:val="es-CO"/>
-        </w:rPr>
-      </w:pPr>
-      <w:r>
-        <w:rPr>
+          <w:noProof/>
+          <w:lang w:val="es-CO"/>
+        </w:rPr>
+      </w:pPr>
+      <w:r>
+        <w:rPr>
+          <w:noProof/>
           <w:sz w:val="16"/>
           <w:lang w:val="es-CO"/>
         </w:rPr>
@@ -884,11 +1060,13 @@
         <w:spacing w:after="3"/>
         <w:ind w:left="705" w:right="2891" w:firstLine="360"/>
         <w:rPr>
-          <w:lang w:val="es-CO"/>
-        </w:rPr>
-      </w:pPr>
-      <w:r>
-        <w:rPr>
+          <w:noProof/>
+          <w:lang w:val="es-CO"/>
+        </w:rPr>
+      </w:pPr>
+      <w:r>
+        <w:rPr>
+          <w:noProof/>
           <w:sz w:val="16"/>
           <w:lang w:val="es-CO"/>
         </w:rPr>
@@ -897,13 +1075,16 @@
       <w:r>
         <w:rPr>
           <w:rFonts w:ascii="Calibri" w:eastAsia="Calibri" w:hAnsi="Calibri" w:cs="Calibri"/>
+          <w:noProof/>
           <w:sz w:val="16"/>
+          <w:lang w:val="es-CO"/>
         </w:rPr>
         <w:t></w:t>
       </w:r>
       <w:r>
         <w:rPr>
           <w:rFonts w:ascii="Calibri" w:eastAsia="Calibri" w:hAnsi="Calibri" w:cs="Calibri"/>
+          <w:noProof/>
           <w:sz w:val="16"/>
           <w:lang w:val="es-CO"/>
         </w:rPr>
@@ -911,6 +1092,7 @@
       </w:r>
       <w:r>
         <w:rPr>
+          <w:noProof/>
           <w:sz w:val="16"/>
           <w:lang w:val="es-CO"/>
         </w:rPr>
@@ -923,11 +1105,13 @@
         <w:ind w:right="11"/>
         <w:jc w:val="center"/>
         <w:rPr>
-          <w:lang w:val="es-CO"/>
-        </w:rPr>
-      </w:pPr>
-      <w:r>
-        <w:rPr>
+          <w:noProof/>
+          <w:lang w:val="es-CO"/>
+        </w:rPr>
+      </w:pPr>
+      <w:r>
+        <w:rPr>
+          <w:noProof/>
           <w:sz w:val="16"/>
           <w:lang w:val="es-CO"/>
         </w:rPr>
@@ -943,11 +1127,13 @@
         <w:spacing w:after="3"/>
         <w:ind w:hanging="360"/>
         <w:rPr>
-          <w:lang w:val="es-CO"/>
-        </w:rPr>
-      </w:pPr>
-      <w:r>
-        <w:rPr>
+          <w:noProof/>
+          <w:lang w:val="es-CO"/>
+        </w:rPr>
+      </w:pPr>
+      <w:r>
+        <w:rPr>
+          <w:noProof/>
           <w:sz w:val="16"/>
           <w:lang w:val="es-CO"/>
         </w:rPr>
@@ -959,11 +1145,13 @@
         <w:spacing w:after="3"/>
         <w:ind w:left="705" w:right="1808" w:firstLine="360"/>
         <w:rPr>
-          <w:lang w:val="es-CO"/>
-        </w:rPr>
-      </w:pPr>
-      <w:r>
-        <w:rPr>
+          <w:noProof/>
+          <w:lang w:val="es-CO"/>
+        </w:rPr>
+      </w:pPr>
+      <w:r>
+        <w:rPr>
+          <w:noProof/>
           <w:sz w:val="16"/>
           <w:lang w:val="es-CO"/>
         </w:rPr>
@@ -972,13 +1160,16 @@
       <w:r>
         <w:rPr>
           <w:rFonts w:ascii="Calibri" w:eastAsia="Calibri" w:hAnsi="Calibri" w:cs="Calibri"/>
+          <w:noProof/>
           <w:sz w:val="16"/>
+          <w:lang w:val="es-CO"/>
         </w:rPr>
         <w:t></w:t>
       </w:r>
       <w:r>
         <w:rPr>
           <w:rFonts w:ascii="Calibri" w:eastAsia="Calibri" w:hAnsi="Calibri" w:cs="Calibri"/>
+          <w:noProof/>
           <w:sz w:val="16"/>
           <w:lang w:val="es-CO"/>
         </w:rPr>
@@ -986,6 +1177,7 @@
       </w:r>
       <w:r>
         <w:rPr>
+          <w:noProof/>
           <w:sz w:val="16"/>
           <w:lang w:val="es-CO"/>
         </w:rPr>
@@ -997,11 +1189,13 @@
         <w:spacing w:after="3"/>
         <w:ind w:left="1090" w:hanging="10"/>
         <w:rPr>
-          <w:lang w:val="es-CO"/>
-        </w:rPr>
-      </w:pPr>
-      <w:r>
-        <w:rPr>
+          <w:noProof/>
+          <w:lang w:val="es-CO"/>
+        </w:rPr>
+      </w:pPr>
+      <w:r>
+        <w:rPr>
+          <w:noProof/>
           <w:sz w:val="16"/>
           <w:lang w:val="es-CO"/>
         </w:rPr>
@@ -1016,29 +1210,30 @@
         </w:numPr>
         <w:spacing w:after="3"/>
         <w:ind w:hanging="360"/>
-      </w:pPr>
-      <w:r>
-        <w:rPr>
+        <w:rPr>
+          <w:noProof/>
+          <w:lang w:val="es-CO"/>
+        </w:rPr>
+      </w:pPr>
+      <w:r>
+        <w:rPr>
+          <w:noProof/>
           <w:sz w:val="16"/>
           <w:lang w:val="es-CO"/>
         </w:rPr>
-        <w:t xml:space="preserve">Los clientes que han recibido descuentos de más del 10% de sus compras. </w:t>
-      </w:r>
-      <w:r>
-        <w:rPr>
-          <w:sz w:val="16"/>
-        </w:rPr>
-        <w:t>[compañía, ventas y descuentos, ordenado por descuentos]</w:t>
-      </w:r>
-    </w:p>
-    <w:p>
-      <w:pPr>
-        <w:rPr>
-          <w:lang w:val="es-CO"/>
-        </w:rPr>
-      </w:pPr>
-      <w:r>
-        <w:rPr>
+        <w:t>Los clientes que han recibido descuentos de más del 10% de sus compras. [compañía, ventas y descuentos, ordenado por descuentos]</w:t>
+      </w:r>
+    </w:p>
+    <w:p>
+      <w:pPr>
+        <w:rPr>
+          <w:noProof/>
+          <w:lang w:val="es-CO"/>
+        </w:rPr>
+      </w:pPr>
+      <w:r>
+        <w:rPr>
+          <w:noProof/>
           <w:lang w:val="es-CO"/>
         </w:rPr>
         <w:t xml:space="preserve">     3) Propongan la mejor consulta para el ciclo. Diséñenla e implémentenla.</w:t>
@@ -1048,15 +1243,17 @@
       <w:pPr>
         <w:pStyle w:val="Ttulo1"/>
         <w:ind w:left="-5"/>
-      </w:pPr>
-      <w:r>
-        <w:rPr>
-          <w:lang w:val="es-CO"/>
-        </w:rPr>
-        <w:t xml:space="preserve">D. Modelo lógico. </w:t>
-      </w:r>
-      <w:r>
-        <w:t>(¿cómo se almacena?)</w:t>
+        <w:rPr>
+          <w:noProof/>
+          <w:lang w:val="es-CO"/>
+        </w:rPr>
+      </w:pPr>
+      <w:r>
+        <w:rPr>
+          <w:noProof/>
+          <w:lang w:val="es-CO"/>
+        </w:rPr>
+        <w:t>D. Modelo lógico. (¿cómo se almacena?)</w:t>
       </w:r>
     </w:p>
     <w:p>
@@ -1068,11 +1265,13 @@
         <w:spacing w:after="4" w:line="252" w:lineRule="auto"/>
         <w:ind w:hanging="360"/>
         <w:rPr>
-          <w:lang w:val="es-CO"/>
-        </w:rPr>
-      </w:pPr>
-      <w:r>
-        <w:rPr>
+          <w:noProof/>
+          <w:lang w:val="es-CO"/>
+        </w:rPr>
+      </w:pPr>
+      <w:r>
+        <w:rPr>
+          <w:noProof/>
           <w:lang w:val="es-CO"/>
         </w:rPr>
         <w:t>Editen el modelo lógico general para que en este sólo queden las tablas necesarias para el ciclo: las propias y las de referencia.</w:t>
@@ -1082,11 +1281,13 @@
       <w:pPr>
         <w:ind w:left="720"/>
         <w:rPr>
-          <w:lang w:val="es-CO"/>
-        </w:rPr>
-      </w:pPr>
-      <w:r>
-        <w:rPr>
+          <w:noProof/>
+          <w:lang w:val="es-CO"/>
+        </w:rPr>
+      </w:pPr>
+      <w:r>
+        <w:rPr>
+          <w:noProof/>
           <w:lang w:val="es-CO"/>
         </w:rPr>
         <w:t>Ajusten la cardinalidad de los atributos que decidieron cambiar en el punto A.</w:t>
@@ -1101,22 +1302,24 @@
         <w:spacing w:after="249" w:line="252" w:lineRule="auto"/>
         <w:ind w:hanging="360"/>
         <w:rPr>
-          <w:lang w:val="es-CO"/>
-        </w:rPr>
-      </w:pPr>
-      <w:r>
-        <w:rPr>
+          <w:noProof/>
+          <w:lang w:val="es-CO"/>
+        </w:rPr>
+      </w:pPr>
+      <w:r>
+        <w:rPr>
+          <w:noProof/>
           <w:lang w:val="es-CO"/>
         </w:rPr>
         <w:t>Dejen en las tablas de referencia únicamente las claves necesarias.</w:t>
       </w:r>
-      <w:bookmarkEnd w:id="0"/>
     </w:p>
     <w:p>
       <w:pPr>
         <w:spacing w:after="0"/>
         <w:ind w:left="-5" w:hanging="10"/>
         <w:rPr>
+          <w:noProof/>
           <w:lang w:val="es-CO"/>
         </w:rPr>
       </w:pPr>
@@ -1124,6 +1327,7 @@
         <w:rPr>
           <w:rFonts w:ascii="Calibri" w:eastAsia="Calibri" w:hAnsi="Calibri" w:cs="Calibri"/>
           <w:b/>
+          <w:noProof/>
           <w:lang w:val="es-CO"/>
         </w:rPr>
         <w:t>PARTE CUATRO.  Ciclo dos.</w:t>
@@ -1134,11 +1338,13 @@
         <w:spacing w:after="11"/>
         <w:ind w:left="-5" w:hanging="10"/>
         <w:rPr>
-          <w:lang w:val="es-CO"/>
-        </w:rPr>
-      </w:pPr>
-      <w:r>
-        <w:rPr>
+          <w:noProof/>
+          <w:lang w:val="es-CO"/>
+        </w:rPr>
+      </w:pPr>
+      <w:r>
+        <w:rPr>
+          <w:noProof/>
           <w:sz w:val="16"/>
           <w:lang w:val="es-CO"/>
         </w:rPr>
@@ -1146,6 +1352,7 @@
       </w:r>
       <w:r>
         <w:rPr>
+          <w:noProof/>
           <w:color w:val="FF0000"/>
           <w:sz w:val="16"/>
           <w:lang w:val="es-CO"/>
@@ -1154,6 +1361,7 @@
       </w:r>
       <w:r>
         <w:rPr>
+          <w:noProof/>
           <w:sz w:val="16"/>
           <w:lang w:val="es-CO"/>
         </w:rPr>
@@ -1161,8 +1369,15 @@
       </w:r>
     </w:p>
     <w:p>
-      <w:r>
-        <w:rPr>
+      <w:pPr>
+        <w:rPr>
+          <w:noProof/>
+          <w:lang w:val="es-CO"/>
+        </w:rPr>
+      </w:pPr>
+      <w:r>
+        <w:rPr>
+          <w:noProof/>
           <w:lang w:val="es-CO"/>
         </w:rPr>
         <w:lastRenderedPageBreak/>
@@ -1172,12 +1387,14 @@
         <w:rPr>
           <w:rFonts w:ascii="Calibri" w:eastAsia="Calibri" w:hAnsi="Calibri" w:cs="Calibri"/>
           <w:b/>
+          <w:noProof/>
           <w:lang w:val="es-CO"/>
         </w:rPr>
         <w:t>considerando todos los pasos</w:t>
       </w:r>
       <w:r>
         <w:rPr>
+          <w:noProof/>
           <w:lang w:val="es-CO"/>
         </w:rPr>
         <w:t xml:space="preserve"> </w:t>
@@ -1186,18 +1403,17 @@
         <w:rPr>
           <w:rFonts w:ascii="Calibri" w:eastAsia="Calibri" w:hAnsi="Calibri" w:cs="Calibri"/>
           <w:b/>
+          <w:noProof/>
           <w:lang w:val="es-CO"/>
         </w:rPr>
         <w:t>propuestos para el ciclo anterior</w:t>
       </w:r>
       <w:r>
         <w:rPr>
-          <w:lang w:val="es-CO"/>
-        </w:rPr>
-        <w:t xml:space="preserve">. </w:t>
-      </w:r>
-      <w:r>
-        <w:t>Las nuevas consultas para este ciclo son:</w:t>
+          <w:noProof/>
+          <w:lang w:val="es-CO"/>
+        </w:rPr>
+        <w:t>. Las nuevas consultas para este ciclo son:</w:t>
       </w:r>
     </w:p>
     <w:p>
@@ -1208,10 +1424,16 @@
         </w:numPr>
         <w:spacing w:after="3"/>
         <w:ind w:hanging="360"/>
-      </w:pPr>
-      <w:r>
-        <w:rPr>
+        <w:rPr>
+          <w:noProof/>
+          <w:lang w:val="es-CO"/>
+        </w:rPr>
+      </w:pPr>
+      <w:r>
+        <w:rPr>
+          <w:noProof/>
           <w:sz w:val="16"/>
+          <w:lang w:val="es-CO"/>
         </w:rPr>
         <w:t xml:space="preserve">Total de ventas por cliente </w:t>
       </w:r>
@@ -1221,11 +1443,13 @@
         <w:spacing w:after="3"/>
         <w:ind w:left="715" w:hanging="10"/>
         <w:rPr>
-          <w:lang w:val="es-CO"/>
-        </w:rPr>
-      </w:pPr>
-      <w:r>
-        <w:rPr>
+          <w:noProof/>
+          <w:lang w:val="es-CO"/>
+        </w:rPr>
+      </w:pPr>
+      <w:r>
+        <w:rPr>
+          <w:noProof/>
           <w:sz w:val="16"/>
           <w:lang w:val="es-CO"/>
         </w:rPr>
@@ -1240,10 +1464,16 @@
         </w:numPr>
         <w:spacing w:after="3"/>
         <w:ind w:hanging="360"/>
-      </w:pPr>
-      <w:r>
-        <w:rPr>
+        <w:rPr>
+          <w:noProof/>
+          <w:lang w:val="es-CO"/>
+        </w:rPr>
+      </w:pPr>
+      <w:r>
+        <w:rPr>
+          <w:noProof/>
           <w:sz w:val="16"/>
+          <w:lang w:val="es-CO"/>
         </w:rPr>
         <w:t xml:space="preserve">Total de ventas por categoría </w:t>
       </w:r>
@@ -1253,11 +1483,13 @@
         <w:spacing w:after="3"/>
         <w:ind w:left="715" w:hanging="10"/>
         <w:rPr>
-          <w:lang w:val="es-CO"/>
-        </w:rPr>
-      </w:pPr>
-      <w:r>
-        <w:rPr>
+          <w:noProof/>
+          <w:lang w:val="es-CO"/>
+        </w:rPr>
+      </w:pPr>
+      <w:r>
+        <w:rPr>
+          <w:noProof/>
           <w:sz w:val="16"/>
           <w:lang w:val="es-CO"/>
         </w:rPr>
@@ -1273,11 +1505,13 @@
         <w:spacing w:after="3"/>
         <w:ind w:hanging="360"/>
         <w:rPr>
-          <w:lang w:val="es-CO"/>
-        </w:rPr>
-      </w:pPr>
-      <w:r>
-        <w:rPr>
+          <w:noProof/>
+          <w:lang w:val="es-CO"/>
+        </w:rPr>
+      </w:pPr>
+      <w:r>
+        <w:rPr>
+          <w:noProof/>
           <w:sz w:val="16"/>
           <w:lang w:val="es-CO"/>
         </w:rPr>
@@ -1289,11 +1523,13 @@
         <w:spacing w:after="3"/>
         <w:ind w:left="715" w:hanging="10"/>
         <w:rPr>
-          <w:lang w:val="es-CO"/>
-        </w:rPr>
-      </w:pPr>
-      <w:r>
-        <w:rPr>
+          <w:noProof/>
+          <w:lang w:val="es-CO"/>
+        </w:rPr>
+      </w:pPr>
+      <w:r>
+        <w:rPr>
+          <w:noProof/>
           <w:sz w:val="16"/>
           <w:lang w:val="es-CO"/>
         </w:rPr>
@@ -1309,11 +1545,13 @@
         <w:spacing w:after="3"/>
         <w:ind w:hanging="360"/>
         <w:rPr>
-          <w:lang w:val="es-CO"/>
-        </w:rPr>
-      </w:pPr>
-      <w:r>
-        <w:rPr>
+          <w:noProof/>
+          <w:lang w:val="es-CO"/>
+        </w:rPr>
+      </w:pPr>
+      <w:r>
+        <w:rPr>
+          <w:noProof/>
           <w:sz w:val="16"/>
           <w:lang w:val="es-CO"/>
         </w:rPr>
@@ -1325,11 +1563,13 @@
         <w:spacing w:after="3"/>
         <w:ind w:left="715" w:hanging="10"/>
         <w:rPr>
-          <w:lang w:val="es-CO"/>
-        </w:rPr>
-      </w:pPr>
-      <w:r>
-        <w:rPr>
+          <w:noProof/>
+          <w:lang w:val="es-CO"/>
+        </w:rPr>
+      </w:pPr>
+      <w:r>
+        <w:rPr>
+          <w:noProof/>
           <w:sz w:val="16"/>
           <w:lang w:val="es-CO"/>
         </w:rPr>
@@ -1340,8 +1580,16 @@
       <w:pPr>
         <w:pStyle w:val="Ttulo1"/>
         <w:ind w:left="-5"/>
-      </w:pPr>
-      <w:r>
+        <w:rPr>
+          <w:noProof/>
+          <w:lang w:val="es-CO"/>
+        </w:rPr>
+      </w:pPr>
+      <w:r>
+        <w:rPr>
+          <w:noProof/>
+          <w:lang w:val="es-CO"/>
+        </w:rPr>
         <w:t>RETROSPECTIVA</w:t>
       </w:r>
     </w:p>
@@ -1353,16 +1601,23 @@
         </w:numPr>
         <w:spacing w:after="37" w:line="252" w:lineRule="auto"/>
         <w:ind w:hanging="360"/>
-      </w:pPr>
-      <w:r>
-        <w:rPr>
+        <w:rPr>
+          <w:noProof/>
+          <w:lang w:val="es-CO"/>
+        </w:rPr>
+      </w:pPr>
+      <w:r>
+        <w:rPr>
+          <w:noProof/>
           <w:lang w:val="es-CO"/>
         </w:rPr>
         <w:t xml:space="preserve">¿Cuál fue el tiempo total invertido en el laboratorio por cada uno de ustedes? </w:t>
       </w:r>
       <w:r>
         <w:rPr>
+          <w:noProof/>
           <w:sz w:val="16"/>
+          <w:lang w:val="es-CO"/>
         </w:rPr>
         <w:t xml:space="preserve">(Horas/Hombre) </w:t>
       </w:r>
@@ -1375,15 +1630,17 @@
         </w:numPr>
         <w:spacing w:after="35" w:line="252" w:lineRule="auto"/>
         <w:ind w:hanging="360"/>
-      </w:pPr>
-      <w:r>
-        <w:rPr>
-          <w:lang w:val="es-CO"/>
-        </w:rPr>
-        <w:t xml:space="preserve">¿Cuál es el estado actual del laboratorio? </w:t>
-      </w:r>
-      <w:r>
-        <w:t>¿Por qué?</w:t>
+        <w:rPr>
+          <w:noProof/>
+          <w:lang w:val="es-CO"/>
+        </w:rPr>
+      </w:pPr>
+      <w:r>
+        <w:rPr>
+          <w:noProof/>
+          <w:lang w:val="es-CO"/>
+        </w:rPr>
+        <w:t>¿Cuál es el estado actual del laboratorio? ¿Por qué?</w:t>
       </w:r>
     </w:p>
     <w:p>
@@ -1394,15 +1651,17 @@
         </w:numPr>
         <w:spacing w:after="35" w:line="252" w:lineRule="auto"/>
         <w:ind w:hanging="360"/>
-      </w:pPr>
-      <w:r>
-        <w:rPr>
-          <w:lang w:val="es-CO"/>
-        </w:rPr>
-        <w:t xml:space="preserve">¿Cuál consideran fue el mayor logro? </w:t>
-      </w:r>
-      <w:r>
-        <w:t xml:space="preserve">¿Por qué? </w:t>
+        <w:rPr>
+          <w:noProof/>
+          <w:lang w:val="es-CO"/>
+        </w:rPr>
+      </w:pPr>
+      <w:r>
+        <w:rPr>
+          <w:noProof/>
+          <w:lang w:val="es-CO"/>
+        </w:rPr>
+        <w:t xml:space="preserve">¿Cuál consideran fue el mayor logro? ¿Por qué? </w:t>
       </w:r>
     </w:p>
     <w:p>
@@ -1413,15 +1672,17 @@
         </w:numPr>
         <w:spacing w:after="35" w:line="252" w:lineRule="auto"/>
         <w:ind w:hanging="360"/>
-      </w:pPr>
-      <w:r>
-        <w:rPr>
-          <w:lang w:val="es-CO"/>
-        </w:rPr>
-        <w:t xml:space="preserve">¿Cuál consideran que fue el mayor problema técnico? </w:t>
-      </w:r>
-      <w:r>
-        <w:t>¿Qué hicieron para resolverlo?</w:t>
+        <w:rPr>
+          <w:noProof/>
+          <w:lang w:val="es-CO"/>
+        </w:rPr>
+      </w:pPr>
+      <w:r>
+        <w:rPr>
+          <w:noProof/>
+          <w:lang w:val="es-CO"/>
+        </w:rPr>
+        <w:t>¿Cuál consideran que fue el mayor problema técnico? ¿Qué hicieron para resolverlo?</w:t>
       </w:r>
     </w:p>
     <w:p>
@@ -1433,11 +1694,13 @@
         <w:spacing w:after="4" w:line="252" w:lineRule="auto"/>
         <w:ind w:hanging="360"/>
         <w:rPr>
-          <w:lang w:val="es-CO"/>
-        </w:rPr>
-      </w:pPr>
-      <w:r>
-        <w:rPr>
+          <w:noProof/>
+          <w:lang w:val="es-CO"/>
+        </w:rPr>
+      </w:pPr>
+      <w:r>
+        <w:rPr>
+          <w:noProof/>
           <w:lang w:val="es-CO"/>
         </w:rPr>
         <w:t xml:space="preserve">¿Qué hicieron bien como equipo? ¿Qué se comprometen a hacer para mejorar los resultados? </w:t>
@@ -1530,7 +1793,23 @@
           <w:color w:val="000000"/>
           <w:lang w:val="es-CO"/>
         </w:rPr>
-        <w:t xml:space="preserve"> En moodle los requisitos de entrega del proyecto</w:t>
+        <w:t xml:space="preserve"> En </w:t>
+      </w:r>
+      <w:proofErr w:type="spellStart"/>
+      <w:r>
+        <w:rPr>
+          <w:color w:val="000000"/>
+          <w:lang w:val="es-CO"/>
+        </w:rPr>
+        <w:t>moodle</w:t>
+      </w:r>
+      <w:proofErr w:type="spellEnd"/>
+      <w:r>
+        <w:rPr>
+          <w:color w:val="000000"/>
+          <w:lang w:val="es-CO"/>
+        </w:rPr>
+        <w:t xml:space="preserve"> los requisitos de entrega del proyecto</w:t>
       </w:r>
     </w:p>
   </w:footnote>
@@ -1555,26 +1834,103 @@
           <w:color w:val="000000"/>
           <w:lang w:val="es-CO"/>
         </w:rPr>
-        <w:t xml:space="preserve"> En astah creen los  modelos  (</w:t>
-      </w:r>
-      <w:r>
-        <w:rPr>
-          <w:lang w:val="es-CO"/>
-        </w:rPr>
-        <w:t xml:space="preserve">adventureWorks/1. Ciclo 1/ 1. Conceptual)  </w:t>
-      </w:r>
+        <w:t xml:space="preserve"> En </w:t>
+      </w:r>
+      <w:proofErr w:type="spellStart"/>
       <w:r>
         <w:rPr>
           <w:color w:val="000000"/>
           <w:lang w:val="es-CO"/>
         </w:rPr>
-        <w:t xml:space="preserve"> y (</w:t>
-      </w:r>
-      <w:r>
-        <w:rPr>
-          <w:lang w:val="es-CO"/>
-        </w:rPr>
-        <w:t xml:space="preserve">adventureWorks/2. Ciclo 2/ 1. Conceptual) . </w:t>
+        <w:t>astah</w:t>
+      </w:r>
+      <w:proofErr w:type="spellEnd"/>
+      <w:r>
+        <w:rPr>
+          <w:color w:val="000000"/>
+          <w:lang w:val="es-CO"/>
+        </w:rPr>
+        <w:t xml:space="preserve"> creen </w:t>
+      </w:r>
+      <w:proofErr w:type="gramStart"/>
+      <w:r>
+        <w:rPr>
+          <w:color w:val="000000"/>
+          <w:lang w:val="es-CO"/>
+        </w:rPr>
+        <w:t>los  modelos</w:t>
+      </w:r>
+      <w:proofErr w:type="gramEnd"/>
+      <w:r>
+        <w:rPr>
+          <w:color w:val="000000"/>
+          <w:lang w:val="es-CO"/>
+        </w:rPr>
+        <w:t xml:space="preserve">  (</w:t>
+      </w:r>
+      <w:proofErr w:type="spellStart"/>
+      <w:r>
+        <w:rPr>
+          <w:lang w:val="es-CO"/>
+        </w:rPr>
+        <w:t>adventureWorks</w:t>
+      </w:r>
+      <w:proofErr w:type="spellEnd"/>
+      <w:r>
+        <w:rPr>
+          <w:lang w:val="es-CO"/>
+        </w:rPr>
+        <w:t xml:space="preserve">/1. Ciclo 1/ 1. </w:t>
+      </w:r>
+      <w:proofErr w:type="gramStart"/>
+      <w:r>
+        <w:rPr>
+          <w:lang w:val="es-CO"/>
+        </w:rPr>
+        <w:t xml:space="preserve">Conceptual)  </w:t>
+      </w:r>
+      <w:r>
+        <w:rPr>
+          <w:color w:val="000000"/>
+          <w:lang w:val="es-CO"/>
+        </w:rPr>
+        <w:t xml:space="preserve"> </w:t>
+      </w:r>
+      <w:proofErr w:type="gramEnd"/>
+      <w:r>
+        <w:rPr>
+          <w:color w:val="000000"/>
+          <w:lang w:val="es-CO"/>
+        </w:rPr>
+        <w:t>y (</w:t>
+      </w:r>
+      <w:proofErr w:type="spellStart"/>
+      <w:r>
+        <w:rPr>
+          <w:lang w:val="es-CO"/>
+        </w:rPr>
+        <w:t>adventureWorks</w:t>
+      </w:r>
+      <w:proofErr w:type="spellEnd"/>
+      <w:r>
+        <w:rPr>
+          <w:lang w:val="es-CO"/>
+        </w:rPr>
+        <w:t>/2. Ciclo 2/ 1. Conceptual</w:t>
+      </w:r>
+      <w:proofErr w:type="gramStart"/>
+      <w:r>
+        <w:rPr>
+          <w:lang w:val="es-CO"/>
+        </w:rPr>
+        <w:t>) .</w:t>
+      </w:r>
+      <w:proofErr w:type="gramEnd"/>
+      <w:r>
+        <w:rPr>
+          <w:lang w:val="es-CO"/>
+        </w:rPr>
+        <w:t xml:space="preserve"> </w:t>
       </w:r>
     </w:p>
   </w:footnote>
@@ -1602,26 +1958,95 @@
           <w:color w:val="000000"/>
           <w:lang w:val="es-CO"/>
         </w:rPr>
-        <w:t xml:space="preserve"> En astah creen los modelos (</w:t>
-      </w:r>
-      <w:r>
-        <w:rPr>
-          <w:lang w:val="es-CO"/>
-        </w:rPr>
-        <w:t xml:space="preserve">adventureWorks/1. Ciclo / 2. Logico)  </w:t>
-      </w:r>
+        <w:t xml:space="preserve"> En </w:t>
+      </w:r>
+      <w:proofErr w:type="spellStart"/>
       <w:r>
         <w:rPr>
           <w:color w:val="000000"/>
           <w:lang w:val="es-CO"/>
         </w:rPr>
-        <w:t xml:space="preserve"> y (</w:t>
-      </w:r>
-      <w:r>
-        <w:rPr>
-          <w:lang w:val="es-CO"/>
-        </w:rPr>
-        <w:t>adventureWorks/2. Ciclo 2 /2.  Logico)</w:t>
+        <w:t>astah</w:t>
+      </w:r>
+      <w:proofErr w:type="spellEnd"/>
+      <w:r>
+        <w:rPr>
+          <w:color w:val="000000"/>
+          <w:lang w:val="es-CO"/>
+        </w:rPr>
+        <w:t xml:space="preserve"> creen los modelos (</w:t>
+      </w:r>
+      <w:proofErr w:type="spellStart"/>
+      <w:r>
+        <w:rPr>
+          <w:lang w:val="es-CO"/>
+        </w:rPr>
+        <w:t>adventureWorks</w:t>
+      </w:r>
+      <w:proofErr w:type="spellEnd"/>
+      <w:r>
+        <w:rPr>
+          <w:lang w:val="es-CO"/>
+        </w:rPr>
+        <w:t xml:space="preserve">/1. Ciclo / 2. </w:t>
+      </w:r>
+      <w:proofErr w:type="spellStart"/>
+      <w:proofErr w:type="gramStart"/>
+      <w:r>
+        <w:rPr>
+          <w:lang w:val="es-CO"/>
+        </w:rPr>
+        <w:t>Logico</w:t>
+      </w:r>
+      <w:proofErr w:type="spellEnd"/>
+      <w:r>
+        <w:rPr>
+          <w:lang w:val="es-CO"/>
+        </w:rPr>
+        <w:t xml:space="preserve">)  </w:t>
+      </w:r>
+      <w:r>
+        <w:rPr>
+          <w:color w:val="000000"/>
+          <w:lang w:val="es-CO"/>
+        </w:rPr>
+        <w:t xml:space="preserve"> </w:t>
+      </w:r>
+      <w:proofErr w:type="gramEnd"/>
+      <w:r>
+        <w:rPr>
+          <w:color w:val="000000"/>
+          <w:lang w:val="es-CO"/>
+        </w:rPr>
+        <w:t>y (</w:t>
+      </w:r>
+      <w:proofErr w:type="spellStart"/>
+      <w:r>
+        <w:rPr>
+          <w:lang w:val="es-CO"/>
+        </w:rPr>
+        <w:t>adventureWorks</w:t>
+      </w:r>
+      <w:proofErr w:type="spellEnd"/>
+      <w:r>
+        <w:rPr>
+          <w:lang w:val="es-CO"/>
+        </w:rPr>
+        <w:t xml:space="preserve">/2. Ciclo 2 /2.  </w:t>
+      </w:r>
+      <w:proofErr w:type="spellStart"/>
+      <w:r>
+        <w:rPr>
+          <w:lang w:val="es-CO"/>
+        </w:rPr>
+        <w:t>Logico</w:t>
+      </w:r>
+      <w:proofErr w:type="spellEnd"/>
+      <w:r>
+        <w:rPr>
+          <w:lang w:val="es-CO"/>
+        </w:rPr>
+        <w:t>)</w:t>
       </w:r>
     </w:p>
   </w:footnote>
@@ -1652,20 +2077,59 @@
           <w:color w:val="000000"/>
           <w:lang w:val="es-CO"/>
         </w:rPr>
-        <w:t>En astah cree un diagrama de clases (</w:t>
-      </w:r>
-      <w:r>
-        <w:rPr>
-          <w:lang w:val="es-CO"/>
-        </w:rPr>
-        <w:t xml:space="preserve">adventureWorks/1. Ciclo uno/ 1. Conceptual / Conceptos) </w:t>
-      </w:r>
+        <w:t xml:space="preserve">En </w:t>
+      </w:r>
+      <w:proofErr w:type="spellStart"/>
       <w:r>
         <w:rPr>
           <w:color w:val="000000"/>
           <w:lang w:val="es-CO"/>
         </w:rPr>
-        <w:t xml:space="preserve">  Configure la vista del modelo para que únicamente sean visibles la zona de atributos sin visibilidad  pero con tipos. </w:t>
+        <w:t>astah</w:t>
+      </w:r>
+      <w:proofErr w:type="spellEnd"/>
+      <w:r>
+        <w:rPr>
+          <w:color w:val="000000"/>
+          <w:lang w:val="es-CO"/>
+        </w:rPr>
+        <w:t xml:space="preserve"> cree un diagrama de clases (</w:t>
+      </w:r>
+      <w:proofErr w:type="spellStart"/>
+      <w:r>
+        <w:rPr>
+          <w:lang w:val="es-CO"/>
+        </w:rPr>
+        <w:t>adventureWorks</w:t>
+      </w:r>
+      <w:proofErr w:type="spellEnd"/>
+      <w:r>
+        <w:rPr>
+          <w:lang w:val="es-CO"/>
+        </w:rPr>
+        <w:t xml:space="preserve">/1. Ciclo uno/ 1. Conceptual / </w:t>
+      </w:r>
+      <w:proofErr w:type="gramStart"/>
+      <w:r>
+        <w:rPr>
+          <w:lang w:val="es-CO"/>
+        </w:rPr>
+        <w:t xml:space="preserve">Conceptos) </w:t>
+      </w:r>
+      <w:r>
+        <w:rPr>
+          <w:color w:val="000000"/>
+          <w:lang w:val="es-CO"/>
+        </w:rPr>
+        <w:t xml:space="preserve">  </w:t>
+      </w:r>
+      <w:proofErr w:type="gramEnd"/>
+      <w:r>
+        <w:rPr>
+          <w:color w:val="000000"/>
+          <w:lang w:val="es-CO"/>
+        </w:rPr>
+        <w:t xml:space="preserve">Configure la vista del modelo para que únicamente sean visibles la zona de atributos sin visibilidad  pero con tipos. </w:t>
       </w:r>
     </w:p>
   </w:footnote>
@@ -1694,6 +2158,7 @@
         </w:rPr>
         <w:t xml:space="preserve"> </w:t>
       </w:r>
+      <w:proofErr w:type="gramStart"/>
       <w:r>
         <w:rPr>
           <w:color w:val="000000"/>
@@ -1702,11 +2167,34 @@
         </w:rPr>
         <w:t>En  (</w:t>
       </w:r>
-      <w:r>
-        <w:rPr>
-          <w:lang w:val="es-CO"/>
-        </w:rPr>
-        <w:t>adventureWorks/1. Ciclo uno/1. Conceptual/  Funciones)</w:t>
+      <w:proofErr w:type="spellStart"/>
+      <w:proofErr w:type="gramEnd"/>
+      <w:r>
+        <w:rPr>
+          <w:lang w:val="es-CO"/>
+        </w:rPr>
+        <w:t>adventureWorks</w:t>
+      </w:r>
+      <w:proofErr w:type="spellEnd"/>
+      <w:r>
+        <w:rPr>
+          <w:lang w:val="es-CO"/>
+        </w:rPr>
+        <w:t>/1. Ciclo uno/1. Conceptual</w:t>
+      </w:r>
+      <w:proofErr w:type="gramStart"/>
+      <w:r>
+        <w:rPr>
+          <w:lang w:val="es-CO"/>
+        </w:rPr>
+        <w:t>/  Funciones</w:t>
+      </w:r>
+      <w:proofErr w:type="gramEnd"/>
+      <w:r>
+        <w:rPr>
+          <w:lang w:val="es-CO"/>
+        </w:rPr>
+        <w:t>)</w:t>
       </w:r>
       <w:r>
         <w:rPr>
@@ -1747,13 +2235,53 @@
           <w:sz w:val="20"/>
           <w:lang w:val="es-CO"/>
         </w:rPr>
-        <w:t>En astah cree un diagrama de casos de uso (</w:t>
-      </w:r>
-      <w:r>
-        <w:rPr>
-          <w:lang w:val="es-CO"/>
-        </w:rPr>
-        <w:t>adventureWorks/1. Ciclo uno/ConsultasOperativas)</w:t>
+        <w:t xml:space="preserve">En </w:t>
+      </w:r>
+      <w:proofErr w:type="spellStart"/>
+      <w:r>
+        <w:rPr>
+          <w:color w:val="000000"/>
+          <w:sz w:val="20"/>
+          <w:lang w:val="es-CO"/>
+        </w:rPr>
+        <w:t>astah</w:t>
+      </w:r>
+      <w:proofErr w:type="spellEnd"/>
+      <w:r>
+        <w:rPr>
+          <w:color w:val="000000"/>
+          <w:sz w:val="20"/>
+          <w:lang w:val="es-CO"/>
+        </w:rPr>
+        <w:t xml:space="preserve"> cree un diagrama de casos de uso (</w:t>
+      </w:r>
+      <w:proofErr w:type="spellStart"/>
+      <w:r>
+        <w:rPr>
+          <w:lang w:val="es-CO"/>
+        </w:rPr>
+        <w:t>adventureWorks</w:t>
+      </w:r>
+      <w:proofErr w:type="spellEnd"/>
+      <w:r>
+        <w:rPr>
+          <w:lang w:val="es-CO"/>
+        </w:rPr>
+        <w:t>/1. Ciclo uno/</w:t>
+      </w:r>
+      <w:proofErr w:type="spellStart"/>
+      <w:r>
+        <w:rPr>
+          <w:lang w:val="es-CO"/>
+        </w:rPr>
+        <w:t>ConsultasOperativas</w:t>
+      </w:r>
+      <w:proofErr w:type="spellEnd"/>
+      <w:r>
+        <w:rPr>
+          <w:lang w:val="es-CO"/>
+        </w:rPr>
+        <w:t>)</w:t>
       </w:r>
       <w:r>
         <w:rPr>
@@ -2971,6 +3499,7 @@
     <w:lsdException w:name="HTML Sample" w:semiHidden="1" w:unhideWhenUsed="1"/>
     <w:lsdException w:name="HTML Typewriter" w:semiHidden="1" w:unhideWhenUsed="1"/>
     <w:lsdException w:name="HTML Variable" w:semiHidden="1" w:unhideWhenUsed="1"/>
+    <w:lsdException w:name="Normal Table" w:semiHidden="1" w:unhideWhenUsed="1"/>
     <w:lsdException w:name="annotation subject" w:semiHidden="1" w:unhideWhenUsed="1"/>
     <w:lsdException w:name="No List" w:semiHidden="1" w:unhideWhenUsed="1"/>
     <w:lsdException w:name="Outline List 1" w:semiHidden="1" w:unhideWhenUsed="1"/>
@@ -3013,8 +3542,11 @@
     <w:lsdException w:name="Table Contemporary" w:semiHidden="1" w:unhideWhenUsed="1"/>
     <w:lsdException w:name="Table Elegant" w:semiHidden="1" w:unhideWhenUsed="1"/>
     <w:lsdException w:name="Table Professional" w:semiHidden="1" w:unhideWhenUsed="1"/>
+    <w:lsdException w:name="Table Subtle 1" w:semiHidden="1" w:unhideWhenUsed="1"/>
     <w:lsdException w:name="Table Subtle 2" w:semiHidden="1" w:unhideWhenUsed="1"/>
     <w:lsdException w:name="Table Web 1" w:semiHidden="1" w:unhideWhenUsed="1"/>
+    <w:lsdException w:name="Table Web 2" w:semiHidden="1" w:unhideWhenUsed="1"/>
+    <w:lsdException w:name="Table Web 3" w:semiHidden="1" w:unhideWhenUsed="1"/>
     <w:lsdException w:name="Balloon Text" w:semiHidden="1" w:unhideWhenUsed="1"/>
     <w:lsdException w:name="Table Grid" w:uiPriority="39"/>
     <w:lsdException w:name="Table Theme" w:semiHidden="1" w:unhideWhenUsed="1"/>

</xml_diff>